<commit_message>
doc: update report with youtube link
</commit_message>
<xml_diff>
--- a/entregables/Proyecto_P1 2.docx
+++ b/entregables/Proyecto_P1 2.docx
@@ -58,7 +58,7 @@
           <w:r>
             <w:fldChar w:fldCharType="separate"/>
           </w:r>
-          <w:hyperlink w:anchor="_Toc201519663" w:history="1">
+          <w:hyperlink w:anchor="_Toc201566581" w:history="1">
             <w:r>
               <w:rPr>
                 <w:rStyle w:val="Hipervnculo"/>
@@ -88,7 +88,7 @@
                 <w:noProof/>
                 <w:webHidden/>
               </w:rPr>
-              <w:instrText xml:space="preserve"> PAGEREF _Toc201519663 \h </w:instrText>
+              <w:instrText xml:space="preserve"> PAGEREF _Toc201566581 \h </w:instrText>
             </w:r>
             <w:r>
               <w:rPr>
@@ -135,7 +135,7 @@
               <w14:ligatures w14:val="standardContextual"/>
             </w:rPr>
           </w:pPr>
-          <w:hyperlink w:anchor="_Toc201519664" w:history="1">
+          <w:hyperlink w:anchor="_Toc201566582" w:history="1">
             <w:r>
               <w:rPr>
                 <w:rStyle w:val="Hipervnculo"/>
@@ -165,7 +165,7 @@
                 <w:noProof/>
                 <w:webHidden/>
               </w:rPr>
-              <w:instrText xml:space="preserve"> PAGEREF _Toc201519664 \h </w:instrText>
+              <w:instrText xml:space="preserve"> PAGEREF _Toc201566582 \h </w:instrText>
             </w:r>
             <w:r>
               <w:rPr>
@@ -212,7 +212,7 @@
               <w14:ligatures w14:val="standardContextual"/>
             </w:rPr>
           </w:pPr>
-          <w:hyperlink w:anchor="_Toc201519665" w:history="1">
+          <w:hyperlink w:anchor="_Toc201566583" w:history="1">
             <w:r>
               <w:rPr>
                 <w:rStyle w:val="Hipervnculo"/>
@@ -242,7 +242,7 @@
                 <w:noProof/>
                 <w:webHidden/>
               </w:rPr>
-              <w:instrText xml:space="preserve"> PAGEREF _Toc201519665 \h </w:instrText>
+              <w:instrText xml:space="preserve"> PAGEREF _Toc201566583 \h </w:instrText>
             </w:r>
             <w:r>
               <w:rPr>
@@ -289,7 +289,7 @@
               <w14:ligatures w14:val="standardContextual"/>
             </w:rPr>
           </w:pPr>
-          <w:hyperlink w:anchor="_Toc201519666" w:history="1">
+          <w:hyperlink w:anchor="_Toc201566584" w:history="1">
             <w:r>
               <w:rPr>
                 <w:rStyle w:val="Hipervnculo"/>
@@ -319,7 +319,7 @@
                 <w:noProof/>
                 <w:webHidden/>
               </w:rPr>
-              <w:instrText xml:space="preserve"> PAGEREF _Toc201519666 \h </w:instrText>
+              <w:instrText xml:space="preserve"> PAGEREF _Toc201566584 \h </w:instrText>
             </w:r>
             <w:r>
               <w:rPr>
@@ -366,7 +366,7 @@
               <w14:ligatures w14:val="standardContextual"/>
             </w:rPr>
           </w:pPr>
-          <w:hyperlink w:anchor="_Toc201519667" w:history="1">
+          <w:hyperlink w:anchor="_Toc201566585" w:history="1">
             <w:r>
               <w:rPr>
                 <w:rStyle w:val="Hipervnculo"/>
@@ -396,7 +396,7 @@
                 <w:noProof/>
                 <w:webHidden/>
               </w:rPr>
-              <w:instrText xml:space="preserve"> PAGEREF _Toc201519667 \h </w:instrText>
+              <w:instrText xml:space="preserve"> PAGEREF _Toc201566585 \h </w:instrText>
             </w:r>
             <w:r>
               <w:rPr>
@@ -443,7 +443,7 @@
               <w14:ligatures w14:val="standardContextual"/>
             </w:rPr>
           </w:pPr>
-          <w:hyperlink w:anchor="_Toc201519668" w:history="1">
+          <w:hyperlink w:anchor="_Toc201566586" w:history="1">
             <w:r>
               <w:rPr>
                 <w:rStyle w:val="Hipervnculo"/>
@@ -473,7 +473,7 @@
                 <w:noProof/>
                 <w:webHidden/>
               </w:rPr>
-              <w:instrText xml:space="preserve"> PAGEREF _Toc201519668 \h </w:instrText>
+              <w:instrText xml:space="preserve"> PAGEREF _Toc201566586 \h </w:instrText>
             </w:r>
             <w:r>
               <w:rPr>
@@ -520,7 +520,7 @@
               <w14:ligatures w14:val="standardContextual"/>
             </w:rPr>
           </w:pPr>
-          <w:hyperlink w:anchor="_Toc201519669" w:history="1">
+          <w:hyperlink w:anchor="_Toc201566587" w:history="1">
             <w:r>
               <w:rPr>
                 <w:rStyle w:val="Hipervnculo"/>
@@ -529,7 +529,27 @@
                 <w:noProof/>
                 <w:lang w:val="es-ES"/>
               </w:rPr>
-              <w:t>Evidencia de Reuniones:</w:t>
+              <w:t>Evidenc</w:t>
+            </w:r>
+            <w:r>
+              <w:rPr>
+                <w:rStyle w:val="Hipervnculo"/>
+                <w:b/>
+                <w:bCs/>
+                <w:noProof/>
+                <w:lang w:val="es-ES"/>
+              </w:rPr>
+              <w:t>i</w:t>
+            </w:r>
+            <w:r>
+              <w:rPr>
+                <w:rStyle w:val="Hipervnculo"/>
+                <w:b/>
+                <w:bCs/>
+                <w:noProof/>
+                <w:lang w:val="es-ES"/>
+              </w:rPr>
+              <w:t>a de Reuniones:</w:t>
             </w:r>
             <w:r>
               <w:rPr>
@@ -550,7 +570,7 @@
                 <w:noProof/>
                 <w:webHidden/>
               </w:rPr>
-              <w:instrText xml:space="preserve"> PAGEREF _Toc201519669 \h </w:instrText>
+              <w:instrText xml:space="preserve"> PAGEREF _Toc201566587 \h </w:instrText>
             </w:r>
             <w:r>
               <w:rPr>
@@ -597,7 +617,7 @@
               <w14:ligatures w14:val="standardContextual"/>
             </w:rPr>
           </w:pPr>
-          <w:hyperlink w:anchor="_Toc201519670" w:history="1">
+          <w:hyperlink w:anchor="_Toc201566588" w:history="1">
             <w:r>
               <w:rPr>
                 <w:rStyle w:val="Hipervnculo"/>
@@ -627,7 +647,7 @@
                 <w:noProof/>
                 <w:webHidden/>
               </w:rPr>
-              <w:instrText xml:space="preserve"> PAGEREF _Toc201519670 \h </w:instrText>
+              <w:instrText xml:space="preserve"> PAGEREF _Toc201566588 \h </w:instrText>
             </w:r>
             <w:r>
               <w:rPr>
@@ -674,7 +694,7 @@
               <w14:ligatures w14:val="standardContextual"/>
             </w:rPr>
           </w:pPr>
-          <w:hyperlink w:anchor="_Toc201519671" w:history="1">
+          <w:hyperlink w:anchor="_Toc201566589" w:history="1">
             <w:r>
               <w:rPr>
                 <w:rStyle w:val="Hipervnculo"/>
@@ -704,7 +724,7 @@
                 <w:noProof/>
                 <w:webHidden/>
               </w:rPr>
-              <w:instrText xml:space="preserve"> PAGEREF _Toc201519671 \h </w:instrText>
+              <w:instrText xml:space="preserve"> PAGEREF _Toc201566589 \h </w:instrText>
             </w:r>
             <w:r>
               <w:rPr>
@@ -795,7 +815,7 @@
           <w:lang w:val="es-ES"/>
         </w:rPr>
       </w:pPr>
-      <w:bookmarkStart w:id="1" w:name="_Toc201519663"/>
+      <w:bookmarkStart w:id="1" w:name="_Toc201566581"/>
       <w:r>
         <w:rPr>
           <w:b/>
@@ -889,7 +909,7 @@
           <w:lang w:val="es-ES"/>
         </w:rPr>
       </w:pPr>
-      <w:bookmarkStart w:id="2" w:name="_Toc201519664"/>
+      <w:bookmarkStart w:id="2" w:name="_Toc201566582"/>
       <w:r>
         <w:rPr>
           <w:b/>
@@ -1071,7 +1091,7 @@
           <w:lang w:val="es-ES"/>
         </w:rPr>
       </w:pPr>
-      <w:bookmarkStart w:id="3" w:name="_Toc201519665"/>
+      <w:bookmarkStart w:id="3" w:name="_Toc201566583"/>
       <w:r>
         <w:rPr>
           <w:b/>
@@ -1095,6 +1115,7 @@
       </w:pPr>
       <w:r>
         <w:rPr>
+          <w:noProof/>
           <w:lang w:val="es-ES"/>
         </w:rPr>
         <w:drawing>
@@ -1150,24 +1171,14 @@
       <w:r>
         <w:t xml:space="preserve">Ilustración </w:t>
       </w:r>
-      <w:r>
-        <w:fldChar w:fldCharType="begin"/>
-      </w:r>
-      <w:r>
-        <w:instrText xml:space="preserve"> SEQ Ilustración \* ARABIC </w:instrText>
-      </w:r>
-      <w:r>
-        <w:fldChar w:fldCharType="separate"/>
-      </w:r>
-      <w:r>
-        <w:rPr>
-          <w:noProof/>
-        </w:rPr>
-        <w:t>1</w:t>
-      </w:r>
-      <w:r>
-        <w:fldChar w:fldCharType="end"/>
-      </w:r>
+      <w:fldSimple w:instr=" SEQ Ilustración \* ARABIC ">
+        <w:r>
+          <w:rPr>
+            <w:noProof/>
+          </w:rPr>
+          <w:t>1</w:t>
+        </w:r>
+      </w:fldSimple>
       <w:r>
         <w:t xml:space="preserve"> Ventana de inicio de sesión. Los datos ingresados se validan deserializando un archivo .user que contiene los datos serializados</w:t>
       </w:r>
@@ -1183,6 +1194,7 @@
       </w:pPr>
       <w:r>
         <w:rPr>
+          <w:noProof/>
           <w:lang w:val="es-ES"/>
         </w:rPr>
         <w:drawing>
@@ -1244,24 +1256,14 @@
       <w:r>
         <w:t xml:space="preserve">Ilustración </w:t>
       </w:r>
-      <w:r>
-        <w:fldChar w:fldCharType="begin"/>
-      </w:r>
-      <w:r>
-        <w:instrText xml:space="preserve"> SEQ Ilustración \* ARABIC </w:instrText>
-      </w:r>
-      <w:r>
-        <w:fldChar w:fldCharType="separate"/>
-      </w:r>
-      <w:r>
-        <w:rPr>
-          <w:noProof/>
-        </w:rPr>
-        <w:t>2</w:t>
-      </w:r>
-      <w:r>
-        <w:fldChar w:fldCharType="end"/>
-      </w:r>
+      <w:fldSimple w:instr=" SEQ Ilustración \* ARABIC ">
+        <w:r>
+          <w:rPr>
+            <w:noProof/>
+          </w:rPr>
+          <w:t>2</w:t>
+        </w:r>
+      </w:fldSimple>
       <w:r>
         <w:t xml:space="preserve"> Notificación Emergente cuando las credenciales de inicio de sesión son incorrectas</w:t>
       </w:r>
@@ -1274,6 +1276,7 @@
       </w:pPr>
       <w:r>
         <w:rPr>
+          <w:noProof/>
           <w:lang w:val="es-ES"/>
         </w:rPr>
         <w:drawing>
@@ -1332,24 +1335,14 @@
       <w:r>
         <w:t xml:space="preserve">Ilustración </w:t>
       </w:r>
-      <w:r>
-        <w:fldChar w:fldCharType="begin"/>
-      </w:r>
-      <w:r>
-        <w:instrText xml:space="preserve"> SEQ Ilustración \* ARABIC </w:instrText>
-      </w:r>
-      <w:r>
-        <w:fldChar w:fldCharType="separate"/>
-      </w:r>
-      <w:r>
-        <w:rPr>
-          <w:noProof/>
-        </w:rPr>
-        <w:t>3</w:t>
-      </w:r>
-      <w:r>
-        <w:fldChar w:fldCharType="end"/>
-      </w:r>
+      <w:fldSimple w:instr=" SEQ Ilustración \* ARABIC ">
+        <w:r>
+          <w:rPr>
+            <w:noProof/>
+          </w:rPr>
+          <w:t>3</w:t>
+        </w:r>
+      </w:fldSimple>
       <w:r>
         <w:t xml:space="preserve"> Ventana de registro. Los campos de texto son previamente validados y se muestra una notificación emergente cuando el usuario ya está en uso o cuando las contraseñas no coinciden</w:t>
       </w:r>
@@ -1363,6 +1356,9 @@
         <w:jc w:val="center"/>
       </w:pPr>
       <w:r>
+        <w:rPr>
+          <w:noProof/>
+        </w:rPr>
         <w:lastRenderedPageBreak/>
         <w:drawing>
           <wp:inline distT="0" distB="0" distL="0" distR="0" wp14:anchorId="7480DE6D" wp14:editId="784342F7">
@@ -1414,24 +1410,14 @@
       <w:r>
         <w:t xml:space="preserve">Ilustración </w:t>
       </w:r>
-      <w:r>
-        <w:fldChar w:fldCharType="begin"/>
-      </w:r>
-      <w:r>
-        <w:instrText xml:space="preserve"> SEQ Ilustración \* ARABIC </w:instrText>
-      </w:r>
-      <w:r>
-        <w:fldChar w:fldCharType="separate"/>
-      </w:r>
-      <w:r>
-        <w:rPr>
-          <w:noProof/>
-        </w:rPr>
-        <w:t>4</w:t>
-      </w:r>
-      <w:r>
-        <w:fldChar w:fldCharType="end"/>
-      </w:r>
+      <w:fldSimple w:instr=" SEQ Ilustración \* ARABIC ">
+        <w:r>
+          <w:rPr>
+            <w:noProof/>
+          </w:rPr>
+          <w:t>4</w:t>
+        </w:r>
+      </w:fldSimple>
       <w:r>
         <w:t xml:space="preserve"> Notificación emergente cuando las contraseñas no coinciden.</w:t>
       </w:r>
@@ -1442,6 +1428,9 @@
         <w:jc w:val="center"/>
       </w:pPr>
       <w:r>
+        <w:rPr>
+          <w:noProof/>
+        </w:rPr>
         <w:drawing>
           <wp:inline distT="0" distB="0" distL="0" distR="0" wp14:anchorId="069FD111" wp14:editId="3E8DECED">
             <wp:extent cx="3933825" cy="631166"/>
@@ -1498,24 +1487,14 @@
       <w:r>
         <w:t xml:space="preserve">Ilustración </w:t>
       </w:r>
-      <w:r>
-        <w:fldChar w:fldCharType="begin"/>
-      </w:r>
-      <w:r>
-        <w:instrText xml:space="preserve"> SEQ Ilustración \* ARABIC </w:instrText>
-      </w:r>
-      <w:r>
-        <w:fldChar w:fldCharType="separate"/>
-      </w:r>
-      <w:r>
-        <w:rPr>
-          <w:noProof/>
-        </w:rPr>
-        <w:t>5</w:t>
-      </w:r>
-      <w:r>
-        <w:fldChar w:fldCharType="end"/>
-      </w:r>
+      <w:fldSimple w:instr=" SEQ Ilustración \* ARABIC ">
+        <w:r>
+          <w:rPr>
+            <w:noProof/>
+          </w:rPr>
+          <w:t>5</w:t>
+        </w:r>
+      </w:fldSimple>
       <w:r>
         <w:t xml:space="preserve"> Notificación emergente cuando el usuario no está disponible</w:t>
       </w:r>
@@ -1526,6 +1505,9 @@
         <w:jc w:val="center"/>
       </w:pPr>
       <w:r>
+        <w:rPr>
+          <w:noProof/>
+        </w:rPr>
         <w:drawing>
           <wp:inline distT="0" distB="0" distL="0" distR="0" wp14:anchorId="2EE943EB" wp14:editId="67D0AEDE">
             <wp:extent cx="4098122" cy="2160000"/>
@@ -1576,24 +1558,14 @@
       <w:r>
         <w:t xml:space="preserve">Ilustración </w:t>
       </w:r>
-      <w:r>
-        <w:fldChar w:fldCharType="begin"/>
-      </w:r>
-      <w:r>
-        <w:instrText xml:space="preserve"> SEQ Ilustración \* ARABIC </w:instrText>
-      </w:r>
-      <w:r>
-        <w:fldChar w:fldCharType="separate"/>
-      </w:r>
-      <w:r>
-        <w:rPr>
-          <w:noProof/>
-        </w:rPr>
-        <w:t>6</w:t>
-      </w:r>
-      <w:r>
-        <w:fldChar w:fldCharType="end"/>
-      </w:r>
+      <w:fldSimple w:instr=" SEQ Ilustración \* ARABIC ">
+        <w:r>
+          <w:rPr>
+            <w:noProof/>
+          </w:rPr>
+          <w:t>6</w:t>
+        </w:r>
+      </w:fldSimple>
       <w:r>
         <w:t xml:space="preserve"> Ventana principal de un usuario que no ha agregado ningún contacto.</w:t>
       </w:r>
@@ -1678,24 +1650,14 @@
       <w:r>
         <w:t xml:space="preserve">Ilustración </w:t>
       </w:r>
-      <w:r>
-        <w:fldChar w:fldCharType="begin"/>
-      </w:r>
-      <w:r>
-        <w:instrText xml:space="preserve"> SEQ Ilustración \* ARABIC </w:instrText>
-      </w:r>
-      <w:r>
-        <w:fldChar w:fldCharType="separate"/>
-      </w:r>
-      <w:r>
-        <w:rPr>
-          <w:noProof/>
-        </w:rPr>
-        <w:t>7</w:t>
-      </w:r>
-      <w:r>
-        <w:fldChar w:fldCharType="end"/>
-      </w:r>
+      <w:fldSimple w:instr=" SEQ Ilustración \* ARABIC ">
+        <w:r>
+          <w:rPr>
+            <w:noProof/>
+          </w:rPr>
+          <w:t>7</w:t>
+        </w:r>
+      </w:fldSimple>
       <w:r>
         <w:t xml:space="preserve"> Ventana emergente cuando el usuario da clic en el botón de ayuda. El usuario puede leer una guía detallada con funciones adicionales para sacar el máximo provecho a la aplicación.</w:t>
       </w:r>
@@ -1706,6 +1668,9 @@
         <w:jc w:val="center"/>
       </w:pPr>
       <w:r>
+        <w:rPr>
+          <w:noProof/>
+        </w:rPr>
         <w:drawing>
           <wp:inline distT="0" distB="0" distL="0" distR="0" wp14:anchorId="0C84C706" wp14:editId="3D1DB2C7">
             <wp:extent cx="4098122" cy="2160000"/>
@@ -1759,24 +1724,14 @@
       <w:r>
         <w:t xml:space="preserve">Ilustración </w:t>
       </w:r>
-      <w:r>
-        <w:fldChar w:fldCharType="begin"/>
-      </w:r>
-      <w:r>
-        <w:instrText xml:space="preserve"> SEQ Ilustración \* ARABIC </w:instrText>
-      </w:r>
-      <w:r>
-        <w:fldChar w:fldCharType="separate"/>
-      </w:r>
-      <w:r>
-        <w:rPr>
-          <w:noProof/>
-        </w:rPr>
-        <w:t>8</w:t>
-      </w:r>
-      <w:r>
-        <w:fldChar w:fldCharType="end"/>
-      </w:r>
+      <w:fldSimple w:instr=" SEQ Ilustración \* ARABIC ">
+        <w:r>
+          <w:rPr>
+            <w:noProof/>
+          </w:rPr>
+          <w:t>8</w:t>
+        </w:r>
+      </w:fldSimple>
       <w:r>
         <w:t xml:space="preserve"> Ventana de Creación o Edición de contacto</w:t>
       </w:r>
@@ -1799,6 +1754,9 @@
         <w:jc w:val="center"/>
       </w:pPr>
       <w:r>
+        <w:rPr>
+          <w:noProof/>
+        </w:rPr>
         <w:drawing>
           <wp:inline distT="0" distB="0" distL="0" distR="0" wp14:anchorId="77193A61" wp14:editId="63ADD629">
             <wp:extent cx="3951950" cy="2160000"/>
@@ -1849,24 +1807,14 @@
       <w:r>
         <w:t xml:space="preserve">Ilustración </w:t>
       </w:r>
-      <w:r>
-        <w:fldChar w:fldCharType="begin"/>
-      </w:r>
-      <w:r>
-        <w:instrText xml:space="preserve"> SEQ Ilustración \* ARABIC </w:instrText>
-      </w:r>
-      <w:r>
-        <w:fldChar w:fldCharType="separate"/>
-      </w:r>
-      <w:r>
-        <w:rPr>
-          <w:noProof/>
-        </w:rPr>
-        <w:t>9</w:t>
-      </w:r>
-      <w:r>
-        <w:fldChar w:fldCharType="end"/>
-      </w:r>
+      <w:fldSimple w:instr=" SEQ Ilustración \* ARABIC ">
+        <w:r>
+          <w:rPr>
+            <w:noProof/>
+          </w:rPr>
+          <w:t>9</w:t>
+        </w:r>
+      </w:fldSimple>
       <w:r>
         <w:t xml:space="preserve"> Ventana de Creación o Edición de contacto persona. Se muestra una notificación emergente que no permite guardar el contacto sin un nombre, aunque </w:t>
       </w:r>
@@ -1883,6 +1831,9 @@
         <w:jc w:val="center"/>
       </w:pPr>
       <w:r>
+        <w:rPr>
+          <w:noProof/>
+        </w:rPr>
         <w:lastRenderedPageBreak/>
         <w:drawing>
           <wp:inline distT="0" distB="0" distL="0" distR="0" wp14:anchorId="692BC790" wp14:editId="1A5AC750">
@@ -1940,24 +1891,14 @@
       <w:r>
         <w:t xml:space="preserve">Ilustración </w:t>
       </w:r>
-      <w:r>
-        <w:fldChar w:fldCharType="begin"/>
-      </w:r>
-      <w:r>
-        <w:instrText xml:space="preserve"> SEQ Ilustración \* ARABIC </w:instrText>
-      </w:r>
-      <w:r>
-        <w:fldChar w:fldCharType="separate"/>
-      </w:r>
-      <w:r>
-        <w:rPr>
-          <w:noProof/>
-        </w:rPr>
-        <w:t>10</w:t>
-      </w:r>
-      <w:r>
-        <w:fldChar w:fldCharType="end"/>
-      </w:r>
+      <w:fldSimple w:instr=" SEQ Ilustración \* ARABIC ">
+        <w:r>
+          <w:rPr>
+            <w:noProof/>
+          </w:rPr>
+          <w:t>10</w:t>
+        </w:r>
+      </w:fldSimple>
       <w:r>
         <w:t xml:space="preserve"> Ventana principal mostrando un contacto Persona. Los datos que no existen no se muestran. Se puede dar clic en el ícono de correo para abrir la aplicación asociada.</w:t>
       </w:r>
@@ -1974,6 +1915,9 @@
         <w:jc w:val="center"/>
       </w:pPr>
       <w:r>
+        <w:rPr>
+          <w:noProof/>
+        </w:rPr>
         <w:drawing>
           <wp:inline distT="0" distB="0" distL="0" distR="0" wp14:anchorId="4C460287" wp14:editId="7724BC3A">
             <wp:extent cx="3348051" cy="2160000"/>
@@ -2024,24 +1968,14 @@
       <w:r>
         <w:t xml:space="preserve">Ilustración </w:t>
       </w:r>
-      <w:r>
-        <w:fldChar w:fldCharType="begin"/>
-      </w:r>
-      <w:r>
-        <w:instrText xml:space="preserve"> SEQ Ilustración \* ARABIC </w:instrText>
-      </w:r>
-      <w:r>
-        <w:fldChar w:fldCharType="separate"/>
-      </w:r>
-      <w:r>
-        <w:rPr>
-          <w:noProof/>
-        </w:rPr>
-        <w:t>11</w:t>
-      </w:r>
-      <w:r>
-        <w:fldChar w:fldCharType="end"/>
-      </w:r>
+      <w:fldSimple w:instr=" SEQ Ilustración \* ARABIC ">
+        <w:r>
+          <w:rPr>
+            <w:noProof/>
+          </w:rPr>
+          <w:t>11</w:t>
+        </w:r>
+      </w:fldSimple>
       <w:r>
         <w:t xml:space="preserve"> Ventana de Creación o Edición de Contacto. El usuario puede</w:t>
       </w:r>
@@ -2064,6 +1998,9 @@
         <w:jc w:val="center"/>
       </w:pPr>
       <w:r>
+        <w:rPr>
+          <w:noProof/>
+        </w:rPr>
         <w:drawing>
           <wp:inline distT="0" distB="0" distL="0" distR="0" wp14:anchorId="6A6812F6" wp14:editId="7604501A">
             <wp:extent cx="4098122" cy="2160000"/>
@@ -2114,24 +2051,14 @@
       <w:r>
         <w:t xml:space="preserve">Ilustración </w:t>
       </w:r>
-      <w:r>
-        <w:fldChar w:fldCharType="begin"/>
-      </w:r>
-      <w:r>
-        <w:instrText xml:space="preserve"> SEQ Ilustración \* ARABIC </w:instrText>
-      </w:r>
-      <w:r>
-        <w:fldChar w:fldCharType="separate"/>
-      </w:r>
-      <w:r>
-        <w:rPr>
-          <w:noProof/>
-        </w:rPr>
-        <w:t>12</w:t>
-      </w:r>
-      <w:r>
-        <w:fldChar w:fldCharType="end"/>
-      </w:r>
+      <w:fldSimple w:instr=" SEQ Ilustración \* ARABIC ">
+        <w:r>
+          <w:rPr>
+            <w:noProof/>
+          </w:rPr>
+          <w:t>12</w:t>
+        </w:r>
+      </w:fldSimple>
       <w:r>
         <w:t xml:space="preserve"> Ventana principal mostrando un contacto que posee un contacto relacionado. Al dar clic en el contacto relacionado, se visualizará la información </w:t>
       </w:r>
@@ -2148,6 +2075,9 @@
         <w:jc w:val="center"/>
       </w:pPr>
       <w:r>
+        <w:rPr>
+          <w:noProof/>
+        </w:rPr>
         <w:lastRenderedPageBreak/>
         <w:drawing>
           <wp:inline distT="0" distB="0" distL="0" distR="0" wp14:anchorId="24AF8D3D" wp14:editId="4FC50B24">
@@ -2199,24 +2129,14 @@
       <w:r>
         <w:t xml:space="preserve">Ilustración </w:t>
       </w:r>
-      <w:r>
-        <w:fldChar w:fldCharType="begin"/>
-      </w:r>
-      <w:r>
-        <w:instrText xml:space="preserve"> SEQ Ilustración \* ARABIC </w:instrText>
-      </w:r>
-      <w:r>
-        <w:fldChar w:fldCharType="separate"/>
-      </w:r>
-      <w:r>
-        <w:rPr>
-          <w:noProof/>
-        </w:rPr>
-        <w:t>13</w:t>
-      </w:r>
-      <w:r>
-        <w:fldChar w:fldCharType="end"/>
-      </w:r>
+      <w:fldSimple w:instr=" SEQ Ilustración \* ARABIC ">
+        <w:r>
+          <w:rPr>
+            <w:noProof/>
+          </w:rPr>
+          <w:t>13</w:t>
+        </w:r>
+      </w:fldSimple>
       <w:r>
         <w:t xml:space="preserve"> Ventana principal mostrando los contactos de tipo Persona y ordenados por la cantidad de correos electrónicos agregados.</w:t>
       </w:r>
@@ -2227,6 +2147,9 @@
         <w:jc w:val="center"/>
       </w:pPr>
       <w:r>
+        <w:rPr>
+          <w:noProof/>
+        </w:rPr>
         <w:drawing>
           <wp:inline distT="0" distB="0" distL="0" distR="0" wp14:anchorId="35F16396" wp14:editId="38164EA8">
             <wp:extent cx="4098122" cy="2160000"/>
@@ -2277,24 +2200,14 @@
       <w:r>
         <w:t xml:space="preserve">Ilustración </w:t>
       </w:r>
-      <w:r>
-        <w:fldChar w:fldCharType="begin"/>
-      </w:r>
-      <w:r>
-        <w:instrText xml:space="preserve"> SEQ Ilustración \* ARABIC </w:instrText>
-      </w:r>
-      <w:r>
-        <w:fldChar w:fldCharType="separate"/>
-      </w:r>
-      <w:r>
-        <w:rPr>
-          <w:noProof/>
-        </w:rPr>
-        <w:t>14</w:t>
-      </w:r>
-      <w:r>
-        <w:fldChar w:fldCharType="end"/>
-      </w:r>
+      <w:fldSimple w:instr=" SEQ Ilustración \* ARABIC ">
+        <w:r>
+          <w:rPr>
+            <w:noProof/>
+          </w:rPr>
+          <w:t>14</w:t>
+        </w:r>
+      </w:fldSimple>
       <w:r>
         <w:t xml:space="preserve"> Ventana principal con contactos luego de buscar aquellos que tienen "espol" en alguno de sus correos electrónicos.</w:t>
       </w:r>
@@ -2305,6 +2218,9 @@
         <w:jc w:val="center"/>
       </w:pPr>
       <w:r>
+        <w:rPr>
+          <w:noProof/>
+        </w:rPr>
         <w:drawing>
           <wp:inline distT="0" distB="0" distL="0" distR="0" wp14:anchorId="25F28C23" wp14:editId="3C30255E">
             <wp:extent cx="4098122" cy="2160000"/>
@@ -2355,24 +2271,14 @@
       <w:r>
         <w:t xml:space="preserve">Ilustración </w:t>
       </w:r>
-      <w:r>
-        <w:fldChar w:fldCharType="begin"/>
-      </w:r>
-      <w:r>
-        <w:instrText xml:space="preserve"> SEQ Ilustración \* ARABIC </w:instrText>
-      </w:r>
-      <w:r>
-        <w:fldChar w:fldCharType="separate"/>
-      </w:r>
-      <w:r>
-        <w:rPr>
-          <w:noProof/>
-        </w:rPr>
-        <w:t>15</w:t>
-      </w:r>
-      <w:r>
-        <w:fldChar w:fldCharType="end"/>
-      </w:r>
+      <w:fldSimple w:instr=" SEQ Ilustración \* ARABIC ">
+        <w:r>
+          <w:rPr>
+            <w:noProof/>
+          </w:rPr>
+          <w:t>15</w:t>
+        </w:r>
+      </w:fldSimple>
       <w:r>
         <w:t xml:space="preserve"> Ventana de exploración de imágenes. Se abre cuando el usuario da clic en alguna imagen de la galería de algún contacto, se puede navegar con las flechas de los extremos de forma circular.</w:t>
       </w:r>
@@ -2390,7 +2296,7 @@
           <w:lang w:val="es-ES"/>
         </w:rPr>
       </w:pPr>
-      <w:bookmarkStart w:id="4" w:name="_Toc201519666"/>
+      <w:bookmarkStart w:id="4" w:name="_Toc201566584"/>
       <w:r>
         <w:rPr>
           <w:b/>
@@ -2421,24 +2327,17 @@
         <w:rPr>
           <w:lang w:val="es-ES"/>
         </w:rPr>
-        <w:t xml:space="preserve">Inserte </w:t>
+        <w:t xml:space="preserve">Enlace al video en YouTube: </w:t>
       </w:r>
-      <w:r>
-        <w:rPr>
-          <w:lang w:val="es-ES"/>
-        </w:rPr>
-        <w:t>aquí el enlace de YouTube al video explicativo de su proyecto.</w:t>
-      </w:r>
-    </w:p>
-    <w:p>
-      <w:pPr>
-        <w:pStyle w:val="Prrafodelista"/>
-        <w:spacing w:after="0" w:line="240" w:lineRule="auto"/>
-        <w:jc w:val="both"/>
-        <w:rPr>
-          <w:lang w:val="es-ES"/>
-        </w:rPr>
-      </w:pPr>
+      <w:hyperlink r:id="rId23" w:history="1">
+        <w:r>
+          <w:rPr>
+            <w:rStyle w:val="Hipervnculo"/>
+            <w:lang w:val="es-ES"/>
+          </w:rPr>
+          <w:t>https://youtu.be/4VBwJU-rzN8</w:t>
+        </w:r>
+      </w:hyperlink>
     </w:p>
     <w:p>
       <w:pPr>
@@ -2448,7 +2347,7 @@
           <w:lang w:val="es-ES"/>
         </w:rPr>
       </w:pPr>
-      <w:bookmarkStart w:id="5" w:name="_Toc201519667"/>
+      <w:bookmarkStart w:id="5" w:name="_Toc201566585"/>
       <w:r>
         <w:rPr>
           <w:b/>
@@ -2458,6 +2357,7 @@
           <w:szCs w:val="36"/>
           <w:lang w:val="es-ES"/>
         </w:rPr>
+        <w:lastRenderedPageBreak/>
         <w:t>Clase Principal:</w:t>
       </w:r>
       <w:bookmarkEnd w:id="5"/>
@@ -2472,6 +2372,7 @@
       </w:pPr>
       <w:r>
         <w:rPr>
+          <w:noProof/>
           <w:lang w:val="es-ES"/>
         </w:rPr>
         <w:drawing>
@@ -2490,7 +2391,7 @@
                     <pic:cNvPicPr/>
                   </pic:nvPicPr>
                   <pic:blipFill>
-                    <a:blip r:embed="rId23" cstate="print">
+                    <a:blip r:embed="rId24" cstate="print">
                       <a:extLst>
                         <a:ext uri="{28A0092B-C50C-407E-A947-70E740481C1C}">
                           <a14:useLocalDpi xmlns:a14="http://schemas.microsoft.com/office/drawing/2010/main" val="0"/>
@@ -2546,7 +2447,7 @@
           <w:lang w:val="es-ES"/>
         </w:rPr>
       </w:pPr>
-      <w:bookmarkStart w:id="6" w:name="_Toc201519668"/>
+      <w:bookmarkStart w:id="6" w:name="_Toc201566586"/>
       <w:r>
         <w:rPr>
           <w:b/>
@@ -2616,7 +2517,7 @@
           <w:color w:val="000000"/>
         </w:rPr>
       </w:pPr>
-      <w:hyperlink r:id="rId24" w:history="1">
+      <w:hyperlink r:id="rId25" w:history="1">
         <w:r>
           <w:rPr>
             <w:rStyle w:val="Hipervnculo"/>
@@ -2661,7 +2562,7 @@
           <w:lang w:val="es-ES"/>
         </w:rPr>
       </w:pPr>
-      <w:bookmarkStart w:id="7" w:name="_Toc201519669"/>
+      <w:bookmarkStart w:id="7" w:name="_Toc201566587"/>
       <w:r>
         <w:rPr>
           <w:b/>
@@ -2703,318 +2604,7 @@
         <w:rPr>
           <w:color w:val="000000"/>
         </w:rPr>
-        <w:t xml:space="preserve">Inserte la lista de las </w:t>
-      </w:r>
-      <w:r>
-        <w:rPr>
-          <w:color w:val="000000"/>
-        </w:rPr>
-        <w:t>URLs de YouTube con los videos</w:t>
-      </w:r>
-      <w:r>
-        <w:rPr>
-          <w:color w:val="000000"/>
-        </w:rPr>
-        <w:t>/</w:t>
-      </w:r>
-      <w:r>
-        <w:rPr>
-          <w:color w:val="000000"/>
-        </w:rPr>
-        <w:t>resumen de sus reuniones de trabajo.</w:t>
-      </w:r>
-    </w:p>
-    <w:p>
-      <w:pPr>
-        <w:autoSpaceDE w:val="0"/>
-        <w:autoSpaceDN w:val="0"/>
-        <w:adjustRightInd w:val="0"/>
-        <w:spacing w:after="0" w:line="240" w:lineRule="auto"/>
-        <w:ind w:firstLine="360"/>
-        <w:jc w:val="both"/>
-        <w:rPr>
-          <w:color w:val="000000"/>
-        </w:rPr>
-      </w:pPr>
-      <w:r>
-        <w:rPr>
-          <w:color w:val="000000"/>
-        </w:rPr>
-        <w:t>Listar estos videos cronológicamente.</w:t>
-      </w:r>
-    </w:p>
-    <w:p>
-      <w:pPr>
-        <w:autoSpaceDE w:val="0"/>
-        <w:autoSpaceDN w:val="0"/>
-        <w:adjustRightInd w:val="0"/>
-        <w:spacing w:after="0" w:line="240" w:lineRule="auto"/>
-        <w:ind w:firstLine="360"/>
-        <w:jc w:val="both"/>
-        <w:rPr>
-          <w:color w:val="000000"/>
-        </w:rPr>
-      </w:pPr>
-      <w:r>
-        <w:rPr>
-          <w:color w:val="000000"/>
-        </w:rPr>
-        <w:t>Ejemplo:</w:t>
-      </w:r>
-    </w:p>
-    <w:p>
-      <w:pPr>
-        <w:pStyle w:val="Prrafodelista"/>
-        <w:numPr>
-          <w:ilvl w:val="0"/>
-          <w:numId w:val="45"/>
-        </w:numPr>
-        <w:autoSpaceDE w:val="0"/>
-        <w:autoSpaceDN w:val="0"/>
-        <w:adjustRightInd w:val="0"/>
-        <w:spacing w:after="0" w:line="240" w:lineRule="auto"/>
-        <w:jc w:val="both"/>
-        <w:rPr>
-          <w:color w:val="000000"/>
-        </w:rPr>
-      </w:pPr>
-      <w:r>
-        <w:rPr>
-          <w:color w:val="000000"/>
-        </w:rPr>
-        <w:t xml:space="preserve">Reunión 1: </w:t>
-      </w:r>
-      <w:r>
-        <w:rPr>
-          <w:color w:val="000000"/>
-        </w:rPr>
-        <w:t>mayo</w:t>
-      </w:r>
-      <w:r>
-        <w:rPr>
-          <w:color w:val="000000"/>
-        </w:rPr>
-        <w:t xml:space="preserve"> </w:t>
-      </w:r>
-      <w:r>
-        <w:rPr>
-          <w:color w:val="000000"/>
-        </w:rPr>
-        <w:t>01</w:t>
-      </w:r>
-      <w:r>
-        <w:rPr>
-          <w:color w:val="000000"/>
-        </w:rPr>
-        <w:t>, 202</w:t>
-      </w:r>
-      <w:r>
-        <w:rPr>
-          <w:color w:val="000000"/>
-        </w:rPr>
-        <w:t>5</w:t>
-      </w:r>
-      <w:r>
-        <w:rPr>
-          <w:color w:val="000000"/>
-        </w:rPr>
-        <w:t xml:space="preserve"> (URL aquí)</w:t>
-      </w:r>
-    </w:p>
-    <w:p>
-      <w:pPr>
-        <w:pStyle w:val="Prrafodelista"/>
-        <w:numPr>
-          <w:ilvl w:val="0"/>
-          <w:numId w:val="45"/>
-        </w:numPr>
-        <w:autoSpaceDE w:val="0"/>
-        <w:autoSpaceDN w:val="0"/>
-        <w:adjustRightInd w:val="0"/>
-        <w:spacing w:after="0" w:line="240" w:lineRule="auto"/>
-        <w:jc w:val="both"/>
-        <w:rPr>
-          <w:color w:val="000000"/>
-        </w:rPr>
-      </w:pPr>
-      <w:r>
-        <w:rPr>
-          <w:color w:val="000000"/>
-        </w:rPr>
-        <w:t xml:space="preserve">Reunión 2: </w:t>
-      </w:r>
-      <w:r>
-        <w:rPr>
-          <w:color w:val="000000"/>
-        </w:rPr>
-        <w:t>mayo</w:t>
-      </w:r>
-      <w:r>
-        <w:rPr>
-          <w:color w:val="000000"/>
-        </w:rPr>
-        <w:t xml:space="preserve"> </w:t>
-      </w:r>
-      <w:r>
-        <w:rPr>
-          <w:color w:val="000000"/>
-        </w:rPr>
-        <w:t>08</w:t>
-      </w:r>
-      <w:r>
-        <w:rPr>
-          <w:color w:val="000000"/>
-        </w:rPr>
-        <w:t>, 202</w:t>
-      </w:r>
-      <w:r>
-        <w:rPr>
-          <w:color w:val="000000"/>
-        </w:rPr>
-        <w:t>5</w:t>
-      </w:r>
-      <w:r>
-        <w:rPr>
-          <w:color w:val="000000"/>
-        </w:rPr>
-        <w:t xml:space="preserve"> (URL aquí)</w:t>
-      </w:r>
-    </w:p>
-    <w:p>
-      <w:pPr>
-        <w:pStyle w:val="Prrafodelista"/>
-        <w:numPr>
-          <w:ilvl w:val="0"/>
-          <w:numId w:val="45"/>
-        </w:numPr>
-        <w:autoSpaceDE w:val="0"/>
-        <w:autoSpaceDN w:val="0"/>
-        <w:adjustRightInd w:val="0"/>
-        <w:spacing w:after="0" w:line="240" w:lineRule="auto"/>
-        <w:jc w:val="both"/>
-        <w:rPr>
-          <w:color w:val="000000"/>
-        </w:rPr>
-      </w:pPr>
-      <w:r>
-        <w:rPr>
-          <w:color w:val="000000"/>
-        </w:rPr>
-        <w:t>Reunión 3: ma</w:t>
-      </w:r>
-      <w:r>
-        <w:rPr>
-          <w:color w:val="000000"/>
-        </w:rPr>
-        <w:t>y</w:t>
-      </w:r>
-      <w:r>
-        <w:rPr>
-          <w:color w:val="000000"/>
-        </w:rPr>
-        <w:t>o 1</w:t>
-      </w:r>
-      <w:r>
-        <w:rPr>
-          <w:color w:val="000000"/>
-        </w:rPr>
-        <w:t>5</w:t>
-      </w:r>
-      <w:r>
-        <w:rPr>
-          <w:color w:val="000000"/>
-        </w:rPr>
-        <w:t>, 202</w:t>
-      </w:r>
-      <w:r>
-        <w:rPr>
-          <w:color w:val="000000"/>
-        </w:rPr>
-        <w:t>5</w:t>
-      </w:r>
-      <w:r>
-        <w:rPr>
-          <w:color w:val="000000"/>
-        </w:rPr>
-        <w:t xml:space="preserve"> (URL aquí)</w:t>
-      </w:r>
-    </w:p>
-    <w:p>
-      <w:pPr>
-        <w:pStyle w:val="Prrafodelista"/>
-        <w:numPr>
-          <w:ilvl w:val="0"/>
-          <w:numId w:val="45"/>
-        </w:numPr>
-        <w:autoSpaceDE w:val="0"/>
-        <w:autoSpaceDN w:val="0"/>
-        <w:adjustRightInd w:val="0"/>
-        <w:spacing w:after="0" w:line="240" w:lineRule="auto"/>
-        <w:jc w:val="both"/>
-        <w:rPr>
-          <w:color w:val="000000"/>
-        </w:rPr>
-      </w:pPr>
-      <w:r>
-        <w:rPr>
-          <w:color w:val="000000"/>
-        </w:rPr>
-        <w:t>Reunión 4: ma</w:t>
-      </w:r>
-      <w:r>
-        <w:rPr>
-          <w:color w:val="000000"/>
-        </w:rPr>
-        <w:t>y</w:t>
-      </w:r>
-      <w:r>
-        <w:rPr>
-          <w:color w:val="000000"/>
-        </w:rPr>
-        <w:t xml:space="preserve">o </w:t>
-      </w:r>
-      <w:r>
-        <w:rPr>
-          <w:color w:val="000000"/>
-        </w:rPr>
-        <w:t>e</w:t>
-      </w:r>
-      <w:r>
-        <w:rPr>
-          <w:color w:val="000000"/>
-        </w:rPr>
-        <w:t>0, 202</w:t>
-      </w:r>
-      <w:r>
-        <w:rPr>
-          <w:color w:val="000000"/>
-        </w:rPr>
-        <w:t>5</w:t>
-      </w:r>
-      <w:r>
-        <w:rPr>
-          <w:color w:val="000000"/>
-        </w:rPr>
-        <w:t xml:space="preserve"> (URL aquí)</w:t>
-      </w:r>
-    </w:p>
-    <w:p>
-      <w:pPr>
-        <w:autoSpaceDE w:val="0"/>
-        <w:autoSpaceDN w:val="0"/>
-        <w:adjustRightInd w:val="0"/>
-        <w:spacing w:after="0" w:line="240" w:lineRule="auto"/>
-        <w:ind w:firstLine="360"/>
-        <w:jc w:val="both"/>
-        <w:rPr>
-          <w:color w:val="000000"/>
-        </w:rPr>
-      </w:pPr>
-      <w:r>
-        <w:rPr>
-          <w:color w:val="000000"/>
-        </w:rPr>
-        <w:t>De ser posible, inserte un comentario sobre los temas tratados en cada reunión.</w:t>
+        <w:t>Se realizaron reuniones de seguimiento pero no fueron grabadas.</w:t>
       </w:r>
     </w:p>
     <w:p>
@@ -3048,7 +2638,7 @@
           <w:lang w:val="es-ES"/>
         </w:rPr>
       </w:pPr>
-      <w:bookmarkStart w:id="8" w:name="_Toc201519670"/>
+      <w:bookmarkStart w:id="8" w:name="_Toc201566588"/>
       <w:r>
         <w:rPr>
           <w:b/>
@@ -3394,10 +2984,14 @@
         <w:jc w:val="both"/>
       </w:pPr>
     </w:p>
-    <w:bookmarkStart w:id="9" w:name="_Toc201519671" w:displacedByCustomXml="next"/>
+    <w:bookmarkStart w:id="9" w:name="_Toc201566589" w:displacedByCustomXml="next"/>
     <w:sdt>
       <w:sdtPr>
         <w:rPr>
+          <w:rFonts w:ascii="Calibri" w:eastAsia="Calibri" w:hAnsi="Calibri" w:cs="Calibri"/>
+          <w:color w:val="auto"/>
+          <w:sz w:val="22"/>
+          <w:szCs w:val="22"/>
           <w:lang w:val="es-ES"/>
         </w:rPr>
         <w:id w:val="1079867376"/>
@@ -3408,10 +3002,6 @@
       </w:sdtPr>
       <w:sdtEndPr>
         <w:rPr>
-          <w:rFonts w:ascii="Calibri" w:eastAsia="Calibri" w:hAnsi="Calibri" w:cs="Calibri"/>
-          <w:color w:val="auto"/>
-          <w:sz w:val="22"/>
-          <w:szCs w:val="22"/>
           <w:lang w:val="es-EC"/>
         </w:rPr>
       </w:sdtEndPr>
@@ -3439,6 +3029,7 @@
             <w:id w:val="-573587230"/>
             <w:bibliography/>
           </w:sdtPr>
+          <w:sdtEndPr/>
           <w:sdtContent>
             <w:p>
               <w:pPr>
@@ -3548,8 +3139,8 @@
     <w:bookmarkEnd w:id="0"/>
     <w:p/>
     <w:sectPr>
-      <w:headerReference w:type="default" r:id="rId25"/>
-      <w:footerReference w:type="default" r:id="rId26"/>
+      <w:headerReference w:type="default" r:id="rId26"/>
+      <w:footerReference w:type="default" r:id="rId27"/>
       <w:pgSz w:w="11906" w:h="16838" w:code="9"/>
       <w:pgMar w:top="1417" w:right="746" w:bottom="1417" w:left="1260" w:header="708" w:footer="317" w:gutter="0"/>
       <w:pgNumType w:start="0"/>
@@ -3612,6 +3203,9 @@
       </w:rPr>
     </w:pPr>
     <w:r>
+      <w:rPr>
+        <w:noProof/>
+      </w:rPr>
       <mc:AlternateContent>
         <mc:Choice Requires="wps">
           <w:drawing>
@@ -3683,6 +3277,9 @@
       </mc:AlternateContent>
     </w:r>
     <w:r>
+      <w:rPr>
+        <w:noProof/>
+      </w:rPr>
       <mc:AlternateContent>
         <mc:Choice Requires="wps">
           <w:drawing>
@@ -4049,6 +3646,7 @@
       <w:rPr>
         <w:b/>
         <w:bCs/>
+        <w:noProof/>
         <w:color w:val="FF0000"/>
       </w:rPr>
       <mc:AlternateContent>
@@ -4217,6 +3815,9 @@
       </mc:AlternateContent>
     </w:r>
     <w:r>
+      <w:rPr>
+        <w:noProof/>
+      </w:rPr>
       <w:drawing>
         <wp:anchor distT="0" distB="0" distL="114300" distR="114300" simplePos="0" relativeHeight="251668480" behindDoc="1" locked="0" layoutInCell="1" allowOverlap="1" wp14:anchorId="4205765C" wp14:editId="358CEADB">
           <wp:simplePos x="0" y="0"/>
@@ -10824,6 +10425,7 @@
   <w:style w:type="character" w:default="1" w:styleId="Fuentedeprrafopredeter">
     <w:name w:val="Default Paragraph Font"/>
     <w:uiPriority w:val="1"/>
+    <w:semiHidden/>
     <w:unhideWhenUsed/>
   </w:style>
   <w:style w:type="table" w:default="1" w:styleId="Tablanormal">

</xml_diff>

<commit_message>
doc: update report with references
</commit_message>
<xml_diff>
--- a/entregables/Proyecto_P1 2.docx
+++ b/entregables/Proyecto_P1 2.docx
@@ -529,27 +529,7 @@
                 <w:noProof/>
                 <w:lang w:val="es-ES"/>
               </w:rPr>
-              <w:t>Evidenc</w:t>
-            </w:r>
-            <w:r>
-              <w:rPr>
-                <w:rStyle w:val="Hipervnculo"/>
-                <w:b/>
-                <w:bCs/>
-                <w:noProof/>
-                <w:lang w:val="es-ES"/>
-              </w:rPr>
-              <w:t>i</w:t>
-            </w:r>
-            <w:r>
-              <w:rPr>
-                <w:rStyle w:val="Hipervnculo"/>
-                <w:b/>
-                <w:bCs/>
-                <w:noProof/>
-                <w:lang w:val="es-ES"/>
-              </w:rPr>
-              <w:t>a de Reuniones:</w:t>
+              <w:t>Evidencia de Reuniones:</w:t>
             </w:r>
             <w:r>
               <w:rPr>
@@ -960,12 +940,14 @@
         </w:rPr>
         <w:t xml:space="preserve">, </w:t>
       </w:r>
+      <w:proofErr w:type="spellStart"/>
       <w:r>
         <w:rPr>
           <w:lang w:val="es-ES"/>
         </w:rPr>
         <w:t>ganieves</w:t>
       </w:r>
+      <w:proofErr w:type="spellEnd"/>
     </w:p>
     <w:p>
       <w:pPr>
@@ -980,11 +962,19 @@
           <w:lang w:val="es-ES"/>
         </w:rPr>
       </w:pPr>
+      <w:proofErr w:type="spellStart"/>
       <w:r>
         <w:rPr>
           <w:lang w:val="es-ES"/>
         </w:rPr>
-        <w:t>Leyner Zambrano</w:t>
+        <w:t>Leyner</w:t>
+      </w:r>
+      <w:proofErr w:type="spellEnd"/>
+      <w:r>
+        <w:rPr>
+          <w:lang w:val="es-ES"/>
+        </w:rPr>
+        <w:t xml:space="preserve"> Zambrano</w:t>
       </w:r>
       <w:r>
         <w:rPr>
@@ -1004,12 +994,14 @@
         </w:rPr>
         <w:t xml:space="preserve">, </w:t>
       </w:r>
+      <w:proofErr w:type="spellStart"/>
       <w:r>
         <w:rPr>
           <w:lang w:val="es-ES"/>
         </w:rPr>
         <w:t>leypzamb</w:t>
       </w:r>
+      <w:proofErr w:type="spellEnd"/>
     </w:p>
     <w:p>
       <w:pPr>
@@ -1048,12 +1040,14 @@
         </w:rPr>
         <w:t xml:space="preserve">, </w:t>
       </w:r>
+      <w:proofErr w:type="spellStart"/>
       <w:r>
         <w:rPr>
           <w:lang w:val="es-ES"/>
         </w:rPr>
         <w:t>axsorian</w:t>
       </w:r>
+      <w:proofErr w:type="spellEnd"/>
     </w:p>
     <w:p>
       <w:pPr>
@@ -1180,7 +1174,23 @@
         </w:r>
       </w:fldSimple>
       <w:r>
-        <w:t xml:space="preserve"> Ventana de inicio de sesión. Los datos ingresados se validan deserializando un archivo .user que contiene los datos serializados</w:t>
+        <w:t xml:space="preserve"> Ventana de inicio de sesión. Los datos ingresados se validan </w:t>
+      </w:r>
+      <w:proofErr w:type="spellStart"/>
+      <w:r>
+        <w:t>deserializando</w:t>
+      </w:r>
+      <w:proofErr w:type="spellEnd"/>
+      <w:r>
+        <w:t xml:space="preserve"> un archivo .</w:t>
+      </w:r>
+      <w:proofErr w:type="spellStart"/>
+      <w:r>
+        <w:t>user</w:t>
+      </w:r>
+      <w:proofErr w:type="spellEnd"/>
+      <w:r>
+        <w:t xml:space="preserve"> que contiene los datos serializados</w:t>
       </w:r>
       <w:r>
         <w:t>. Si las credenciales no existen, se muestra una notificación emergente y borra los campos de texto</w:t>
@@ -2604,7 +2614,21 @@
         <w:rPr>
           <w:color w:val="000000"/>
         </w:rPr>
-        <w:t>Se realizaron reuniones de seguimiento pero no fueron grabadas.</w:t>
+        <w:t xml:space="preserve">Se realizaron reuniones de </w:t>
+      </w:r>
+      <w:proofErr w:type="gramStart"/>
+      <w:r>
+        <w:rPr>
+          <w:color w:val="000000"/>
+        </w:rPr>
+        <w:t>seguimiento</w:t>
+      </w:r>
+      <w:proofErr w:type="gramEnd"/>
+      <w:r>
+        <w:rPr>
+          <w:color w:val="000000"/>
+        </w:rPr>
+        <w:t xml:space="preserve"> pero no fueron grabadas.</w:t>
       </w:r>
     </w:p>
     <w:p>
@@ -2756,12 +2780,21 @@
                 <w:bCs/>
               </w:rPr>
             </w:pPr>
+            <w:proofErr w:type="spellStart"/>
             <w:r>
               <w:rPr>
                 <w:b/>
                 <w:bCs/>
               </w:rPr>
-              <w:t>Leyner Zambrano</w:t>
+              <w:t>Leyner</w:t>
+            </w:r>
+            <w:proofErr w:type="spellEnd"/>
+            <w:r>
+              <w:rPr>
+                <w:b/>
+                <w:bCs/>
+              </w:rPr>
+              <w:t xml:space="preserve"> Zambrano</w:t>
             </w:r>
           </w:p>
         </w:tc>
@@ -2867,8 +2900,13 @@
                 <w:bCs w:val="0"/>
               </w:rPr>
             </w:pPr>
+            <w:proofErr w:type="spellStart"/>
             <w:r>
-              <w:t>Leyner Zambrano</w:t>
+              <w:t>Leyner</w:t>
+            </w:r>
+            <w:proofErr w:type="spellEnd"/>
+            <w:r>
+              <w:t xml:space="preserve"> Zambrano</w:t>
             </w:r>
           </w:p>
         </w:tc>
@@ -3037,8 +3075,21 @@
                   <w:lang w:val="es-ES"/>
                 </w:rPr>
               </w:pPr>
+              <w:proofErr w:type="spellStart"/>
               <w:r>
-                <w:t xml:space="preserve">Philia Contacts: </w:t>
+                <w:t>Philia</w:t>
+              </w:r>
+              <w:proofErr w:type="spellEnd"/>
+              <w:r>
+                <w:t xml:space="preserve"> </w:t>
+              </w:r>
+              <w:proofErr w:type="spellStart"/>
+              <w:r>
+                <w:t>Contacts</w:t>
+              </w:r>
+              <w:proofErr w:type="spellEnd"/>
+              <w:r>
+                <w:t xml:space="preserve">: </w:t>
               </w:r>
               <w:r>
                 <w:rPr>
@@ -3094,6 +3145,17 @@
             </w:p>
             <w:p>
               <w:r>
+                <w:t xml:space="preserve">Samsung </w:t>
+              </w:r>
+              <w:proofErr w:type="spellStart"/>
+              <w:r>
+                <w:t>Contacts</w:t>
+              </w:r>
+              <w:proofErr w:type="spellEnd"/>
+              <w:r>
+                <w:t xml:space="preserve">: </w:t>
+              </w:r>
+              <w:r>
                 <w:t>Aplicación móvil para gestionar contactos. Nos ayudó a tener una referencia de cómo se visualizan y editan todos los atributos de un contacto.</w:t>
               </w:r>
               <w:r>
@@ -3121,6 +3183,71 @@
                   <w:lang w:val="es-ES"/>
                 </w:rPr>
                 <w:t>http://apps.samsung.com/appquery/appDetail.as?appId=com.samsung.android.app.contacts</w:t>
+              </w:r>
+            </w:p>
+            <w:p>
+              <w:pPr>
+                <w:pStyle w:val="Bibliografa"/>
+                <w:ind w:left="720" w:hanging="720"/>
+              </w:pPr>
+              <w:proofErr w:type="spellStart"/>
+              <w:r>
+                <w:t>JavaFX</w:t>
+              </w:r>
+              <w:proofErr w:type="spellEnd"/>
+              <w:r>
+                <w:t xml:space="preserve"> </w:t>
+              </w:r>
+              <w:proofErr w:type="spellStart"/>
+              <w:r>
+                <w:t>Fluent</w:t>
+              </w:r>
+              <w:proofErr w:type="spellEnd"/>
+              <w:r>
+                <w:t xml:space="preserve"> UI </w:t>
+              </w:r>
+              <w:proofErr w:type="spellStart"/>
+              <w:r>
+                <w:t>Theme</w:t>
+              </w:r>
+              <w:proofErr w:type="spellEnd"/>
+              <w:r>
+                <w:t>: Tema personalizado p</w:t>
+              </w:r>
+              <w:r>
+                <w:t xml:space="preserve">ara </w:t>
+              </w:r>
+              <w:proofErr w:type="spellStart"/>
+              <w:r>
+                <w:t>JavaFX</w:t>
+              </w:r>
+              <w:proofErr w:type="spellEnd"/>
+              <w:r>
+                <w:t xml:space="preserve"> que soporta las guías de estilo de Windows 11. Se usó para modificar totalmente la hoja de es</w:t>
+              </w:r>
+              <w:r>
+                <w:t xml:space="preserve">tilos base de </w:t>
+              </w:r>
+              <w:proofErr w:type="spellStart"/>
+              <w:r>
+                <w:t>JavaFX</w:t>
+              </w:r>
+              <w:proofErr w:type="spellEnd"/>
+              <w:r>
+                <w:t xml:space="preserve"> (</w:t>
+              </w:r>
+              <w:proofErr w:type="spellStart"/>
+              <w:r>
+                <w:t>modena</w:t>
+              </w:r>
+              <w:proofErr w:type="spellEnd"/>
+              <w:r>
+                <w:t>).</w:t>
+              </w:r>
+            </w:p>
+            <w:p>
+              <w:r>
+                <w:t>https://github.com/Eroica/javafx-fluent-theme</w:t>
               </w:r>
             </w:p>
             <w:p>

</xml_diff>